<commit_message>
slight update to things to do
</commit_message>
<xml_diff>
--- a/A1 things to do.docx
+++ b/A1 things to do.docx
@@ -30,46 +30,51 @@
       <w:r>
         <w:t xml:space="preserve"> data correctly</w:t>
       </w:r>
+    </w:p>
+    <w:p>
+      <w:r>
+        <w:t>Handling errors</w:t>
+      </w:r>
+    </w:p>
+    <w:p/>
+    <w:p/>
+    <w:p>
+      <w:r>
+        <w:t>Server side</w:t>
+      </w:r>
+    </w:p>
+    <w:p/>
+    <w:p>
+      <w:r>
+        <w:t>Making server take in a port number through the argument</w:t>
+      </w:r>
+    </w:p>
+    <w:p>
+      <w:r>
+        <w:t>Receiving and handling input</w:t>
+      </w:r>
+    </w:p>
+    <w:p>
+      <w:r>
+        <w:t>Determining based on input what to return</w:t>
+      </w:r>
+    </w:p>
+    <w:p>
+      <w:r>
+        <w:t>Formatting return</w:t>
+      </w:r>
+    </w:p>
+    <w:p>
+      <w:r>
+        <w:t>Returning data</w:t>
+      </w:r>
+    </w:p>
+    <w:p>
+      <w:r>
+        <w:t>Classify shapes given point data</w:t>
+      </w:r>
       <w:bookmarkStart w:id="0" w:name="_GoBack"/>
       <w:bookmarkEnd w:id="0"/>
-    </w:p>
-    <w:p>
-      <w:r>
-        <w:t>Handling errors</w:t>
-      </w:r>
-    </w:p>
-    <w:p/>
-    <w:p/>
-    <w:p>
-      <w:r>
-        <w:t>Server side</w:t>
-      </w:r>
-    </w:p>
-    <w:p/>
-    <w:p>
-      <w:r>
-        <w:t>Making server take in a port number through the argument</w:t>
-      </w:r>
-    </w:p>
-    <w:p>
-      <w:r>
-        <w:t>Receiving and handling input</w:t>
-      </w:r>
-    </w:p>
-    <w:p>
-      <w:r>
-        <w:t>Determining based on input what to return</w:t>
-      </w:r>
-    </w:p>
-    <w:p>
-      <w:r>
-        <w:t>Formatting return</w:t>
-      </w:r>
-    </w:p>
-    <w:p>
-      <w:r>
-        <w:t>Returning data</w:t>
-      </w:r>
     </w:p>
     <w:sectPr>
       <w:pgSz w:w="12240" w:h="15840"/>

</xml_diff>